<commit_message>
Added a ton of files
</commit_message>
<xml_diff>
--- a/word_files/Введение.docx
+++ b/word_files/Введение.docx
@@ -275,7 +275,21 @@
           <w:szCs w:val="28"/>
           <w:lang w:val="ru-RU"/>
         </w:rPr>
-        <w:t>5. Расчёт экономических затрат на создание проекта.</w:t>
+        <w:t>5. Расч</w:t>
+      </w:r>
+      <w:r>
+        <w:rPr>
+          <w:szCs w:val="28"/>
+          <w:lang w:val="ru-RU"/>
+        </w:rPr>
+        <w:t>е</w:t>
+      </w:r>
+      <w:r>
+        <w:rPr>
+          <w:szCs w:val="28"/>
+          <w:lang w:val="ru-RU"/>
+        </w:rPr>
+        <w:t>т экономических затрат на создание проекта.</w:t>
       </w:r>
     </w:p>
     <w:sectPr>

</xml_diff>